<commit_message>
Updated nova-prototype and docs
</commit_message>
<xml_diff>
--- a/prototype/client/ag-grid/nova-components.docx
+++ b/prototype/client/ag-grid/nova-components.docx
@@ -32,7 +32,12 @@
         </w:r>
       </w:hyperlink>
       <w:r>
-        <w:t xml:space="preserve">, under </w:t>
+        <w:t>, under</w:t>
+      </w:r>
+      <w:bookmarkStart w:id="0" w:name="OLE_LINK14"/>
+      <w:bookmarkStart w:id="1" w:name="OLE_LINK15"/>
+      <w:r>
+        <w:t xml:space="preserve"> </w:t>
       </w:r>
       <w:hyperlink r:id="rId7" w:history="1">
         <w:r>
@@ -42,6 +47,8 @@
           <w:t>/prototype/client/ag-grid</w:t>
         </w:r>
       </w:hyperlink>
+      <w:bookmarkEnd w:id="0"/>
+      <w:bookmarkEnd w:id="1"/>
     </w:p>
     <w:p>
       <w:r>
@@ -153,15 +160,26 @@
           <w:t>Nova shell prototype 2016</w:t>
         </w:r>
       </w:hyperlink>
-      <w:bookmarkStart w:id="0" w:name="_GoBack"/>
-      <w:bookmarkEnd w:id="0"/>
       <w:r>
         <w:t xml:space="preserve"> link</w:t>
       </w:r>
     </w:p>
     <w:p>
-      <w:bookmarkStart w:id="1" w:name="OLE_LINK1"/>
-      <w:bookmarkStart w:id="2" w:name="OLE_LINK2"/>
+      <w:r>
+        <w:t xml:space="preserve">Or, if you have Microsoft IIS running on your machine, you can just create a virtual directory pointing to </w:t>
+      </w:r>
+      <w:hyperlink r:id="rId10" w:history="1">
+        <w:r>
+          <w:rPr>
+            <w:rStyle w:val="Hyperlink"/>
+          </w:rPr>
+          <w:t>/prototype/client/ag-grid</w:t>
+        </w:r>
+      </w:hyperlink>
+    </w:p>
+    <w:p>
+      <w:bookmarkStart w:id="2" w:name="OLE_LINK1"/>
+      <w:bookmarkStart w:id="3" w:name="OLE_LINK2"/>
       <w:r>
         <w:t>The test page includes:</w:t>
       </w:r>
@@ -239,8 +257,8 @@
       <w:r>
         <w:t>The accordion is almost entirely CSS controlled. I wrote a small directive just to make it full-height and to equally divide the space amongst the opened elements (that behavior cannot be achieved by CSS alone).</w:t>
       </w:r>
-      <w:bookmarkStart w:id="3" w:name="OLE_LINK16"/>
-      <w:bookmarkStart w:id="4" w:name="OLE_LINK17"/>
+      <w:bookmarkStart w:id="4" w:name="OLE_LINK16"/>
+      <w:bookmarkStart w:id="5" w:name="OLE_LINK17"/>
     </w:p>
     <w:p>
       <w:pPr>
@@ -269,8 +287,8 @@
       <w:proofErr w:type="spellEnd"/>
       <w:proofErr w:type="gramEnd"/>
     </w:p>
-    <w:bookmarkEnd w:id="3"/>
     <w:bookmarkEnd w:id="4"/>
+    <w:bookmarkEnd w:id="5"/>
     <w:p>
       <w:r>
         <w:t xml:space="preserve">Two of the tree nodes support lazy-loading of their </w:t>
@@ -352,7 +370,7 @@
                     <pic:cNvPicPr/>
                   </pic:nvPicPr>
                   <pic:blipFill>
-                    <a:blip r:embed="rId10"/>
+                    <a:blip r:embed="rId11"/>
                     <a:stretch>
                       <a:fillRect/>
                     </a:stretch>
@@ -442,6 +460,7 @@
     </w:p>
     <w:p>
       <w:r>
+        <w:lastRenderedPageBreak/>
         <w:t xml:space="preserve">Before redrawing the tree, though, we may want to update the rows data to store which nodes were currently opened, so the when redrawing the tree, the component will re-open them for us. To do that, the </w:t>
       </w:r>
       <w:proofErr w:type="spellStart"/>
@@ -512,7 +531,6 @@
         <w:rPr>
           <w:rFonts w:ascii="Courier New" w:hAnsi="Courier New" w:cs="Courier New"/>
         </w:rPr>
-        <w:lastRenderedPageBreak/>
         <w:t>expanded</w:t>
       </w:r>
       <w:r>
@@ -546,7 +564,7 @@
       <w:r>
         <w:t xml:space="preserve">. I added a directive, derived from </w:t>
       </w:r>
-      <w:hyperlink r:id="rId11" w:history="1">
+      <w:hyperlink r:id="rId12" w:history="1">
         <w:r>
           <w:rPr>
             <w:rStyle w:val="Hyperlink"/>
@@ -666,11 +684,11 @@
       <w:r>
         <w:t>Unfortunately, ag-grid uses IDs to identify certain HTML elements and that can cause problems if we happen to use the same IDs (“center</w:t>
       </w:r>
-      <w:bookmarkStart w:id="5" w:name="OLE_LINK3"/>
+      <w:bookmarkStart w:id="6" w:name="OLE_LINK3"/>
       <w:r>
         <w:t>”, “</w:t>
       </w:r>
-      <w:bookmarkEnd w:id="5"/>
+      <w:bookmarkEnd w:id="6"/>
       <w:proofErr w:type="spellStart"/>
       <w:r>
         <w:rPr>
@@ -701,7 +719,7 @@
       <w:r>
         <w:t xml:space="preserve">”, …). This is a </w:t>
       </w:r>
-      <w:hyperlink r:id="rId12" w:history="1">
+      <w:hyperlink r:id="rId13" w:history="1">
         <w:r>
           <w:rPr>
             <w:rStyle w:val="Hyperlink"/>
@@ -742,8 +760,8 @@
       <w:r>
         <w:br/>
       </w:r>
-      <w:bookmarkStart w:id="6" w:name="OLE_LINK4"/>
-      <w:bookmarkStart w:id="7" w:name="OLE_LINK5"/>
+      <w:bookmarkStart w:id="7" w:name="OLE_LINK4"/>
+      <w:bookmarkStart w:id="8" w:name="OLE_LINK5"/>
       <w:r>
         <w:rPr>
           <w:rFonts w:ascii="Consolas" w:hAnsi="Consolas" w:cs="Consolas"/>
@@ -754,8 +772,8 @@
         </w:rPr>
         <w:t>&lt;div ag-grid="</w:t>
       </w:r>
-      <w:bookmarkStart w:id="8" w:name="OLE_LINK6"/>
-      <w:bookmarkStart w:id="9" w:name="OLE_LINK7"/>
+      <w:bookmarkStart w:id="9" w:name="OLE_LINK6"/>
+      <w:bookmarkStart w:id="10" w:name="OLE_LINK7"/>
       <w:proofErr w:type="spellStart"/>
       <w:r>
         <w:rPr>
@@ -767,31 +785,31 @@
         </w:rPr>
         <w:t>gridOptionsProjectExplorer</w:t>
       </w:r>
+      <w:bookmarkEnd w:id="9"/>
+      <w:bookmarkEnd w:id="10"/>
+      <w:proofErr w:type="spellEnd"/>
+      <w:r>
+        <w:rPr>
+          <w:rFonts w:ascii="Consolas" w:hAnsi="Consolas" w:cs="Consolas"/>
+          <w:color w:val="222222"/>
+          <w:sz w:val="18"/>
+          <w:szCs w:val="18"/>
+          <w:shd w:val="clear" w:color="auto" w:fill="FFFFFF"/>
+        </w:rPr>
+        <w:t>" /&gt;</w:t>
+      </w:r>
+      <w:r>
+        <w:rPr>
+          <w:rFonts w:ascii="Consolas" w:hAnsi="Consolas" w:cs="Consolas"/>
+          <w:color w:val="222222"/>
+          <w:sz w:val="18"/>
+          <w:szCs w:val="18"/>
+          <w:shd w:val="clear" w:color="auto" w:fill="FFFFFF"/>
+        </w:rPr>
+        <w:br/>
+      </w:r>
+      <w:bookmarkEnd w:id="7"/>
       <w:bookmarkEnd w:id="8"/>
-      <w:bookmarkEnd w:id="9"/>
-      <w:proofErr w:type="spellEnd"/>
-      <w:r>
-        <w:rPr>
-          <w:rFonts w:ascii="Consolas" w:hAnsi="Consolas" w:cs="Consolas"/>
-          <w:color w:val="222222"/>
-          <w:sz w:val="18"/>
-          <w:szCs w:val="18"/>
-          <w:shd w:val="clear" w:color="auto" w:fill="FFFFFF"/>
-        </w:rPr>
-        <w:t>" /&gt;</w:t>
-      </w:r>
-      <w:r>
-        <w:rPr>
-          <w:rFonts w:ascii="Consolas" w:hAnsi="Consolas" w:cs="Consolas"/>
-          <w:color w:val="222222"/>
-          <w:sz w:val="18"/>
-          <w:szCs w:val="18"/>
-          <w:shd w:val="clear" w:color="auto" w:fill="FFFFFF"/>
-        </w:rPr>
-        <w:br/>
-      </w:r>
-      <w:bookmarkEnd w:id="6"/>
-      <w:bookmarkEnd w:id="7"/>
       <w:r>
         <w:rPr>
           <w:rFonts w:ascii="Consolas" w:hAnsi="Consolas" w:cs="Consolas"/>
@@ -824,8 +842,8 @@
         </w:rPr>
         <w:t>gridOptions</w:t>
       </w:r>
-      <w:bookmarkStart w:id="10" w:name="OLE_LINK12"/>
-      <w:bookmarkStart w:id="11" w:name="OLE_LINK13"/>
+      <w:bookmarkStart w:id="11" w:name="OLE_LINK12"/>
+      <w:bookmarkStart w:id="12" w:name="OLE_LINK13"/>
       <w:r>
         <w:rPr>
           <w:rFonts w:ascii="Consolas" w:hAnsi="Consolas" w:cs="Consolas"/>
@@ -836,8 +854,8 @@
         </w:rPr>
         <w:t>ArtifactsGrid</w:t>
       </w:r>
-      <w:bookmarkEnd w:id="10"/>
       <w:bookmarkEnd w:id="11"/>
+      <w:bookmarkEnd w:id="12"/>
       <w:proofErr w:type="spellEnd"/>
       <w:r>
         <w:rPr>
@@ -849,8 +867,8 @@
         </w:rPr>
         <w:t>" /&gt;</w:t>
       </w:r>
-      <w:bookmarkStart w:id="12" w:name="OLE_LINK10"/>
-      <w:bookmarkStart w:id="13" w:name="OLE_LINK11"/>
+      <w:bookmarkStart w:id="13" w:name="OLE_LINK10"/>
+      <w:bookmarkStart w:id="14" w:name="OLE_LINK11"/>
       <w:r>
         <w:rPr>
           <w:rFonts w:ascii="Consolas" w:hAnsi="Consolas" w:cs="Consolas"/>
@@ -884,8 +902,8 @@
         </w:rPr>
         <w:t>gridOptions</w:t>
       </w:r>
-      <w:bookmarkStart w:id="14" w:name="OLE_LINK8"/>
-      <w:bookmarkStart w:id="15" w:name="OLE_LINK9"/>
+      <w:bookmarkStart w:id="15" w:name="OLE_LINK8"/>
+      <w:bookmarkStart w:id="16" w:name="OLE_LINK9"/>
       <w:r>
         <w:rPr>
           <w:rFonts w:ascii="Consolas" w:hAnsi="Consolas" w:cs="Consolas"/>
@@ -896,163 +914,163 @@
         </w:rPr>
         <w:t>ProjectExplorer</w:t>
       </w:r>
+      <w:bookmarkEnd w:id="15"/>
+      <w:bookmarkEnd w:id="16"/>
+      <w:proofErr w:type="spellEnd"/>
+      <w:r>
+        <w:rPr>
+          <w:rFonts w:ascii="Consolas" w:hAnsi="Consolas" w:cs="Consolas"/>
+          <w:color w:val="222222"/>
+          <w:sz w:val="18"/>
+          <w:szCs w:val="18"/>
+          <w:shd w:val="clear" w:color="auto" w:fill="FFFFFF"/>
+        </w:rPr>
+        <w:t xml:space="preserve"> = {</w:t>
+      </w:r>
+    </w:p>
+    <w:p>
+      <w:pPr>
+        <w:pStyle w:val="ListParagraph"/>
+        <w:rPr>
+          <w:rFonts w:ascii="Consolas" w:hAnsi="Consolas" w:cs="Consolas"/>
+          <w:color w:val="222222"/>
+          <w:sz w:val="18"/>
+          <w:szCs w:val="18"/>
+          <w:shd w:val="clear" w:color="auto" w:fill="FFFFFF"/>
+        </w:rPr>
+      </w:pPr>
+      <w:r>
+        <w:rPr>
+          <w:rFonts w:ascii="Consolas" w:hAnsi="Consolas" w:cs="Consolas"/>
+          <w:color w:val="222222"/>
+          <w:sz w:val="18"/>
+          <w:szCs w:val="18"/>
+          <w:shd w:val="clear" w:color="auto" w:fill="FFFFFF"/>
+        </w:rPr>
+        <w:t xml:space="preserve">        </w:t>
+      </w:r>
+      <w:proofErr w:type="spellStart"/>
+      <w:r>
+        <w:rPr>
+          <w:rFonts w:ascii="Consolas" w:hAnsi="Consolas" w:cs="Consolas"/>
+          <w:color w:val="222222"/>
+          <w:sz w:val="18"/>
+          <w:szCs w:val="18"/>
+          <w:shd w:val="clear" w:color="auto" w:fill="FFFFFF"/>
+        </w:rPr>
+        <w:t>columnDefs</w:t>
+      </w:r>
+      <w:proofErr w:type="spellEnd"/>
+      <w:r>
+        <w:rPr>
+          <w:rFonts w:ascii="Consolas" w:hAnsi="Consolas" w:cs="Consolas"/>
+          <w:color w:val="222222"/>
+          <w:sz w:val="18"/>
+          <w:szCs w:val="18"/>
+          <w:shd w:val="clear" w:color="auto" w:fill="FFFFFF"/>
+        </w:rPr>
+        <w:t xml:space="preserve">: </w:t>
+      </w:r>
+      <w:proofErr w:type="spellStart"/>
+      <w:r>
+        <w:rPr>
+          <w:rFonts w:ascii="Consolas" w:hAnsi="Consolas" w:cs="Consolas"/>
+          <w:color w:val="222222"/>
+          <w:sz w:val="18"/>
+          <w:szCs w:val="18"/>
+          <w:shd w:val="clear" w:color="auto" w:fill="FFFFFF"/>
+        </w:rPr>
+        <w:t>columnDefsProjectExplorer</w:t>
+      </w:r>
+      <w:proofErr w:type="spellEnd"/>
+      <w:r>
+        <w:rPr>
+          <w:rFonts w:ascii="Consolas" w:hAnsi="Consolas" w:cs="Consolas"/>
+          <w:color w:val="222222"/>
+          <w:sz w:val="18"/>
+          <w:szCs w:val="18"/>
+          <w:shd w:val="clear" w:color="auto" w:fill="FFFFFF"/>
+        </w:rPr>
+        <w:t>,</w:t>
+      </w:r>
+    </w:p>
+    <w:p>
+      <w:pPr>
+        <w:pStyle w:val="ListParagraph"/>
+        <w:rPr>
+          <w:rFonts w:ascii="Consolas" w:hAnsi="Consolas" w:cs="Consolas"/>
+          <w:color w:val="222222"/>
+          <w:sz w:val="18"/>
+          <w:szCs w:val="18"/>
+          <w:shd w:val="clear" w:color="auto" w:fill="FFFFFF"/>
+        </w:rPr>
+      </w:pPr>
+      <w:r>
+        <w:rPr>
+          <w:rFonts w:ascii="Consolas" w:hAnsi="Consolas" w:cs="Consolas"/>
+          <w:color w:val="222222"/>
+          <w:sz w:val="18"/>
+          <w:szCs w:val="18"/>
+          <w:shd w:val="clear" w:color="auto" w:fill="FFFFFF"/>
+        </w:rPr>
+        <w:tab/>
+      </w:r>
+      <w:r>
+        <w:rPr>
+          <w:rFonts w:ascii="Consolas" w:hAnsi="Consolas" w:cs="Consolas"/>
+          <w:color w:val="222222"/>
+          <w:sz w:val="18"/>
+          <w:szCs w:val="18"/>
+          <w:shd w:val="clear" w:color="auto" w:fill="FFFFFF"/>
+        </w:rPr>
+        <w:tab/>
+      </w:r>
+      <w:proofErr w:type="spellStart"/>
+      <w:r>
+        <w:rPr>
+          <w:rFonts w:ascii="Consolas" w:hAnsi="Consolas" w:cs="Consolas"/>
+          <w:color w:val="222222"/>
+          <w:sz w:val="18"/>
+          <w:szCs w:val="18"/>
+          <w:shd w:val="clear" w:color="auto" w:fill="FFFFFF"/>
+        </w:rPr>
+        <w:t>rowData</w:t>
+      </w:r>
+      <w:proofErr w:type="spellEnd"/>
+      <w:r>
+        <w:rPr>
+          <w:rFonts w:ascii="Consolas" w:hAnsi="Consolas" w:cs="Consolas"/>
+          <w:color w:val="222222"/>
+          <w:sz w:val="18"/>
+          <w:szCs w:val="18"/>
+          <w:shd w:val="clear" w:color="auto" w:fill="FFFFFF"/>
+        </w:rPr>
+        <w:t xml:space="preserve">: </w:t>
+      </w:r>
+      <w:proofErr w:type="spellStart"/>
+      <w:r>
+        <w:rPr>
+          <w:rFonts w:ascii="Consolas" w:hAnsi="Consolas" w:cs="Consolas"/>
+          <w:color w:val="222222"/>
+          <w:sz w:val="18"/>
+          <w:szCs w:val="18"/>
+          <w:shd w:val="clear" w:color="auto" w:fill="FFFFFF"/>
+        </w:rPr>
+        <w:t>rowDataProjectExplorer</w:t>
+      </w:r>
+      <w:proofErr w:type="spellEnd"/>
+      <w:r>
+        <w:rPr>
+          <w:rFonts w:ascii="Consolas" w:hAnsi="Consolas" w:cs="Consolas"/>
+          <w:color w:val="222222"/>
+          <w:sz w:val="18"/>
+          <w:szCs w:val="18"/>
+          <w:shd w:val="clear" w:color="auto" w:fill="FFFFFF"/>
+        </w:rPr>
+        <w:t>,</w:t>
+      </w:r>
+      <w:bookmarkEnd w:id="13"/>
       <w:bookmarkEnd w:id="14"/>
-      <w:bookmarkEnd w:id="15"/>
-      <w:proofErr w:type="spellEnd"/>
-      <w:r>
-        <w:rPr>
-          <w:rFonts w:ascii="Consolas" w:hAnsi="Consolas" w:cs="Consolas"/>
-          <w:color w:val="222222"/>
-          <w:sz w:val="18"/>
-          <w:szCs w:val="18"/>
-          <w:shd w:val="clear" w:color="auto" w:fill="FFFFFF"/>
-        </w:rPr>
-        <w:t xml:space="preserve"> = {</w:t>
-      </w:r>
-    </w:p>
-    <w:p>
-      <w:pPr>
-        <w:pStyle w:val="ListParagraph"/>
-        <w:rPr>
-          <w:rFonts w:ascii="Consolas" w:hAnsi="Consolas" w:cs="Consolas"/>
-          <w:color w:val="222222"/>
-          <w:sz w:val="18"/>
-          <w:szCs w:val="18"/>
-          <w:shd w:val="clear" w:color="auto" w:fill="FFFFFF"/>
-        </w:rPr>
-      </w:pPr>
-      <w:r>
-        <w:rPr>
-          <w:rFonts w:ascii="Consolas" w:hAnsi="Consolas" w:cs="Consolas"/>
-          <w:color w:val="222222"/>
-          <w:sz w:val="18"/>
-          <w:szCs w:val="18"/>
-          <w:shd w:val="clear" w:color="auto" w:fill="FFFFFF"/>
-        </w:rPr>
-        <w:t xml:space="preserve">        </w:t>
-      </w:r>
-      <w:proofErr w:type="spellStart"/>
-      <w:r>
-        <w:rPr>
-          <w:rFonts w:ascii="Consolas" w:hAnsi="Consolas" w:cs="Consolas"/>
-          <w:color w:val="222222"/>
-          <w:sz w:val="18"/>
-          <w:szCs w:val="18"/>
-          <w:shd w:val="clear" w:color="auto" w:fill="FFFFFF"/>
-        </w:rPr>
-        <w:t>columnDefs</w:t>
-      </w:r>
-      <w:proofErr w:type="spellEnd"/>
-      <w:r>
-        <w:rPr>
-          <w:rFonts w:ascii="Consolas" w:hAnsi="Consolas" w:cs="Consolas"/>
-          <w:color w:val="222222"/>
-          <w:sz w:val="18"/>
-          <w:szCs w:val="18"/>
-          <w:shd w:val="clear" w:color="auto" w:fill="FFFFFF"/>
-        </w:rPr>
-        <w:t xml:space="preserve">: </w:t>
-      </w:r>
-      <w:proofErr w:type="spellStart"/>
-      <w:r>
-        <w:rPr>
-          <w:rFonts w:ascii="Consolas" w:hAnsi="Consolas" w:cs="Consolas"/>
-          <w:color w:val="222222"/>
-          <w:sz w:val="18"/>
-          <w:szCs w:val="18"/>
-          <w:shd w:val="clear" w:color="auto" w:fill="FFFFFF"/>
-        </w:rPr>
-        <w:t>columnDefsProjectExplorer</w:t>
-      </w:r>
-      <w:proofErr w:type="spellEnd"/>
-      <w:r>
-        <w:rPr>
-          <w:rFonts w:ascii="Consolas" w:hAnsi="Consolas" w:cs="Consolas"/>
-          <w:color w:val="222222"/>
-          <w:sz w:val="18"/>
-          <w:szCs w:val="18"/>
-          <w:shd w:val="clear" w:color="auto" w:fill="FFFFFF"/>
-        </w:rPr>
-        <w:t>,</w:t>
-      </w:r>
-    </w:p>
-    <w:p>
-      <w:pPr>
-        <w:pStyle w:val="ListParagraph"/>
-        <w:rPr>
-          <w:rFonts w:ascii="Consolas" w:hAnsi="Consolas" w:cs="Consolas"/>
-          <w:color w:val="222222"/>
-          <w:sz w:val="18"/>
-          <w:szCs w:val="18"/>
-          <w:shd w:val="clear" w:color="auto" w:fill="FFFFFF"/>
-        </w:rPr>
-      </w:pPr>
-      <w:r>
-        <w:rPr>
-          <w:rFonts w:ascii="Consolas" w:hAnsi="Consolas" w:cs="Consolas"/>
-          <w:color w:val="222222"/>
-          <w:sz w:val="18"/>
-          <w:szCs w:val="18"/>
-          <w:shd w:val="clear" w:color="auto" w:fill="FFFFFF"/>
-        </w:rPr>
-        <w:tab/>
-      </w:r>
-      <w:r>
-        <w:rPr>
-          <w:rFonts w:ascii="Consolas" w:hAnsi="Consolas" w:cs="Consolas"/>
-          <w:color w:val="222222"/>
-          <w:sz w:val="18"/>
-          <w:szCs w:val="18"/>
-          <w:shd w:val="clear" w:color="auto" w:fill="FFFFFF"/>
-        </w:rPr>
-        <w:tab/>
-      </w:r>
-      <w:proofErr w:type="spellStart"/>
-      <w:r>
-        <w:rPr>
-          <w:rFonts w:ascii="Consolas" w:hAnsi="Consolas" w:cs="Consolas"/>
-          <w:color w:val="222222"/>
-          <w:sz w:val="18"/>
-          <w:szCs w:val="18"/>
-          <w:shd w:val="clear" w:color="auto" w:fill="FFFFFF"/>
-        </w:rPr>
-        <w:t>rowData</w:t>
-      </w:r>
-      <w:proofErr w:type="spellEnd"/>
-      <w:r>
-        <w:rPr>
-          <w:rFonts w:ascii="Consolas" w:hAnsi="Consolas" w:cs="Consolas"/>
-          <w:color w:val="222222"/>
-          <w:sz w:val="18"/>
-          <w:szCs w:val="18"/>
-          <w:shd w:val="clear" w:color="auto" w:fill="FFFFFF"/>
-        </w:rPr>
-        <w:t xml:space="preserve">: </w:t>
-      </w:r>
-      <w:proofErr w:type="spellStart"/>
-      <w:r>
-        <w:rPr>
-          <w:rFonts w:ascii="Consolas" w:hAnsi="Consolas" w:cs="Consolas"/>
-          <w:color w:val="222222"/>
-          <w:sz w:val="18"/>
-          <w:szCs w:val="18"/>
-          <w:shd w:val="clear" w:color="auto" w:fill="FFFFFF"/>
-        </w:rPr>
-        <w:t>rowDataProjectExplorer</w:t>
-      </w:r>
-      <w:proofErr w:type="spellEnd"/>
-      <w:r>
-        <w:rPr>
-          <w:rFonts w:ascii="Consolas" w:hAnsi="Consolas" w:cs="Consolas"/>
-          <w:color w:val="222222"/>
-          <w:sz w:val="18"/>
-          <w:szCs w:val="18"/>
-          <w:shd w:val="clear" w:color="auto" w:fill="FFFFFF"/>
-        </w:rPr>
-        <w:t>,</w:t>
-      </w:r>
-      <w:bookmarkEnd w:id="12"/>
-      <w:bookmarkEnd w:id="13"/>
       <w:r>
         <w:rPr>
           <w:rFonts w:ascii="Consolas" w:hAnsi="Consolas" w:cs="Consolas"/>
@@ -1243,6 +1261,8 @@
         <w:br/>
         <w:t>…</w:t>
       </w:r>
+      <w:bookmarkStart w:id="17" w:name="OLE_LINK22"/>
+      <w:bookmarkStart w:id="18" w:name="OLE_LINK23"/>
     </w:p>
     <w:p>
       <w:pPr>
@@ -1262,7 +1282,7 @@
       <w:r>
         <w:t xml:space="preserve"> (</w:t>
       </w:r>
-      <w:hyperlink r:id="rId13" w:history="1">
+      <w:hyperlink r:id="rId14" w:history="1">
         <w:r>
           <w:rPr>
             <w:rStyle w:val="Hyperlink"/>
@@ -1279,7 +1299,7 @@
       <w:r>
         <w:t>wrapper for perfect-scrollbar (</w:t>
       </w:r>
-      <w:hyperlink r:id="rId14" w:history="1">
+      <w:hyperlink r:id="rId15" w:history="1">
         <w:r>
           <w:rPr>
             <w:rStyle w:val="Hyperlink"/>
@@ -1291,6 +1311,8 @@
         <w:t>).</w:t>
       </w:r>
     </w:p>
+    <w:bookmarkEnd w:id="17"/>
+    <w:bookmarkEnd w:id="18"/>
     <w:p>
       <w:r>
         <w:t xml:space="preserve">perfect-scrollbar is a minimalistic but well regarded </w:t>
@@ -1429,6 +1451,7 @@
           <w:sz w:val="18"/>
           <w:szCs w:val="18"/>
         </w:rPr>
+        <w:lastRenderedPageBreak/>
         <w:t>The design of the scrollbar should be (nearly) fully customizable.</w:t>
       </w:r>
     </w:p>
@@ -1477,7 +1500,6 @@
           <w:sz w:val="18"/>
           <w:szCs w:val="18"/>
         </w:rPr>
-        <w:lastRenderedPageBreak/>
         <w:t xml:space="preserve">New! It should work with vanilla JavaScript and major tools like NPM or </w:t>
       </w:r>
       <w:proofErr w:type="spellStart"/>
@@ -1767,13 +1789,13 @@
       <w:r>
         <w:t xml:space="preserve">. I tweaked the tree’s CSS a bit and the artifacts have disappeared from my tests </w:t>
       </w:r>
-      <w:bookmarkStart w:id="16" w:name="OLE_LINK18"/>
-      <w:bookmarkStart w:id="17" w:name="OLE_LINK19"/>
+      <w:bookmarkStart w:id="19" w:name="OLE_LINK18"/>
+      <w:bookmarkStart w:id="20" w:name="OLE_LINK19"/>
       <w:r>
         <w:t xml:space="preserve">(see lines 121-135 of index.html). </w:t>
       </w:r>
-      <w:bookmarkEnd w:id="16"/>
-      <w:bookmarkEnd w:id="17"/>
+      <w:bookmarkEnd w:id="19"/>
+      <w:bookmarkEnd w:id="20"/>
       <w:r>
         <w:t xml:space="preserve">An additional backup fix is to make the scrollbar container as </w:t>
       </w:r>
@@ -1815,11 +1837,26 @@
         </w:numPr>
       </w:pPr>
       <w:r>
-        <w:t xml:space="preserve">It is advisable (UX agrees) to use the custom scrollbar on desktops only and disable it for tablets. I included a custom directive </w:t>
-      </w:r>
-      <w:r>
-        <w:rPr>
-          <w:rFonts w:ascii="Lucida Console" w:hAnsi="Lucida Console"/>
+        <w:t xml:space="preserve">It is advisable (UX agrees) to use the custom scrollbar on desktops only and disable it for tablets. </w:t>
+      </w:r>
+      <w:r>
+        <w:rPr>
+          <w:strike/>
+        </w:rPr>
+        <w:t xml:space="preserve">I included a </w:t>
+      </w:r>
+      <w:bookmarkStart w:id="21" w:name="OLE_LINK20"/>
+      <w:bookmarkStart w:id="22" w:name="OLE_LINK21"/>
+      <w:r>
+        <w:rPr>
+          <w:strike/>
+        </w:rPr>
+        <w:t xml:space="preserve">custom directive </w:t>
+      </w:r>
+      <w:r>
+        <w:rPr>
+          <w:rFonts w:ascii="Lucida Console" w:hAnsi="Lucida Console"/>
+          <w:strike/>
           <w:sz w:val="18"/>
           <w:szCs w:val="18"/>
           <w:highlight w:val="yellow"/>
@@ -1827,11 +1864,17 @@
         <w:t>not-on-mobile</w:t>
       </w:r>
       <w:r>
+        <w:rPr>
+          <w:strike/>
+        </w:rPr>
         <w:t xml:space="preserve"> to compile </w:t>
       </w:r>
-      <w:r>
-        <w:rPr>
-          <w:rFonts w:ascii="Lucida Console" w:hAnsi="Lucida Console"/>
+      <w:bookmarkEnd w:id="21"/>
+      <w:bookmarkEnd w:id="22"/>
+      <w:r>
+        <w:rPr>
+          <w:rFonts w:ascii="Lucida Console" w:hAnsi="Lucida Console"/>
+          <w:strike/>
           <w:sz w:val="18"/>
           <w:szCs w:val="18"/>
           <w:highlight w:val="yellow"/>
@@ -1839,16 +1882,68 @@
         <w:t>angular-perfect-scrollbar-2</w:t>
       </w:r>
       <w:r>
+        <w:rPr>
+          <w:strike/>
+        </w:rPr>
         <w:t xml:space="preserve"> only on desktops. This directive will need to be changed to use the </w:t>
       </w:r>
       <w:r>
         <w:rPr>
           <w:b/>
+          <w:strike/>
         </w:rPr>
         <w:t>bowser</w:t>
       </w:r>
       <w:r>
+        <w:rPr>
+          <w:strike/>
+        </w:rPr>
         <w:t xml:space="preserve"> object when integrated in Nova, instead of relying on a regex test to detect tablets.</w:t>
+      </w:r>
+      <w:r>
+        <w:t xml:space="preserve"> The </w:t>
+      </w:r>
+      <w:r>
+        <w:t xml:space="preserve">custom directive </w:t>
+      </w:r>
+      <w:r>
+        <w:rPr>
+          <w:rFonts w:ascii="Lucida Console" w:hAnsi="Lucida Console"/>
+          <w:sz w:val="18"/>
+          <w:szCs w:val="18"/>
+          <w:highlight w:val="yellow"/>
+        </w:rPr>
+        <w:t>not-on-mobile</w:t>
+      </w:r>
+      <w:r>
+        <w:t xml:space="preserve"> </w:t>
+      </w:r>
+      <w:r>
+        <w:t xml:space="preserve">is actually causing problems with nested directives in inner element. I changed the way the scrollbar is applied on the element (in short: I create container elements to which I apply the directive and, for mobile, I change </w:t>
+      </w:r>
+      <w:r>
+        <w:rPr>
+          <w:rFonts w:ascii="Lucida Console" w:hAnsi="Lucida Console"/>
+          <w:sz w:val="18"/>
+          <w:szCs w:val="18"/>
+          <w:highlight w:val="yellow"/>
+        </w:rPr>
+        <w:t>height</w:t>
+      </w:r>
+      <w:r>
+        <w:t xml:space="preserve"> and </w:t>
+      </w:r>
+      <w:r>
+        <w:rPr>
+          <w:rFonts w:ascii="Lucida Console" w:hAnsi="Lucida Console"/>
+          <w:sz w:val="18"/>
+          <w:szCs w:val="18"/>
+          <w:highlight w:val="yellow"/>
+        </w:rPr>
+        <w:t>overflow</w:t>
+      </w:r>
+      <w:r>
+        <w:t xml:space="preserve"> attributes so the system scrollbar kicks in instead).</w:t>
       </w:r>
     </w:p>
     <w:p>
@@ -1879,7 +1974,7 @@
       <w:r>
         <w:t>ng-scrollbars (</w:t>
       </w:r>
-      <w:hyperlink r:id="rId15" w:history="1">
+      <w:hyperlink r:id="rId16" w:history="1">
         <w:r>
           <w:rPr>
             <w:rStyle w:val="Hyperlink"/>
@@ -1894,7 +1989,7 @@
         <w:br/>
         <w:t xml:space="preserve">Very customizable (see examples at </w:t>
       </w:r>
-      <w:hyperlink r:id="rId16" w:history="1">
+      <w:hyperlink r:id="rId17" w:history="1">
         <w:r>
           <w:rPr>
             <w:rStyle w:val="Hyperlink"/>
@@ -1917,7 +2012,7 @@
       <w:r>
         <w:t>angular-perfect-scrollbar (</w:t>
       </w:r>
-      <w:hyperlink r:id="rId17" w:history="1">
+      <w:hyperlink r:id="rId18" w:history="1">
         <w:r>
           <w:rPr>
             <w:rStyle w:val="Hyperlink"/>
@@ -1944,7 +2039,7 @@
       <w:r>
         <w:t>ng-scrollbar (</w:t>
       </w:r>
-      <w:hyperlink r:id="rId18" w:history="1">
+      <w:hyperlink r:id="rId19" w:history="1">
         <w:r>
           <w:rPr>
             <w:rStyle w:val="Hyperlink"/>
@@ -1971,20 +2066,17 @@
     <w:p>
       <w:pPr>
         <w:pStyle w:val="ListParagraph"/>
-        <w:numPr>
-          <w:ilvl w:val="0"/>
-          <w:numId w:val="1"/>
-        </w:numPr>
-      </w:pPr>
-      <w:proofErr w:type="spellStart"/>
-      <w:r>
+      </w:pPr>
+      <w:proofErr w:type="spellStart"/>
+      <w:r>
+        <w:lastRenderedPageBreak/>
         <w:t>ngTinyScrollbar</w:t>
       </w:r>
       <w:proofErr w:type="spellEnd"/>
       <w:r>
         <w:t xml:space="preserve"> (</w:t>
       </w:r>
-      <w:hyperlink r:id="rId19" w:history="1">
+      <w:hyperlink r:id="rId20" w:history="1">
         <w:r>
           <w:rPr>
             <w:rStyle w:val="Hyperlink"/>
@@ -2008,8 +2100,790 @@
       <w:r>
         <w:t xml:space="preserve"> dimensions (needed in the utility panel, for example)</w:t>
       </w:r>
-      <w:bookmarkEnd w:id="1"/>
       <w:bookmarkEnd w:id="2"/>
+      <w:bookmarkEnd w:id="3"/>
+      <w:r>
+        <w:t xml:space="preserve"> </w:t>
+      </w:r>
+      <w:bookmarkStart w:id="23" w:name="OLE_LINK24"/>
+      <w:bookmarkStart w:id="24" w:name="OLE_LINK25"/>
+    </w:p>
+    <w:p>
+      <w:pPr>
+        <w:pStyle w:val="Heading2"/>
+      </w:pPr>
+      <w:r>
+        <w:t>Tooltips</w:t>
+      </w:r>
+    </w:p>
+    <w:p>
+      <w:r>
+        <w:t>I</w:t>
+      </w:r>
+      <w:r>
+        <w:t xml:space="preserve"> </w:t>
+      </w:r>
+      <w:r>
+        <w:t>tried using the Angular UI Bootstrap tooltip component. The problem with it is that it gets “cut” if the element the tooltip is applied to is near the edge of a scroll</w:t>
+      </w:r>
+      <w:r>
+        <w:t>a</w:t>
+      </w:r>
+      <w:r>
+        <w:t xml:space="preserve">ble container. This effect can be mitigated by using the setting </w:t>
+      </w:r>
+      <w:r>
+        <w:rPr>
+          <w:rFonts w:ascii="Lucida Console" w:hAnsi="Lucida Console"/>
+          <w:sz w:val="18"/>
+          <w:szCs w:val="18"/>
+          <w:highlight w:val="yellow"/>
+        </w:rPr>
+        <w:t>tooltip-append-to-body</w:t>
+      </w:r>
+      <w:r>
+        <w:t xml:space="preserve">. This </w:t>
+      </w:r>
+      <w:bookmarkEnd w:id="23"/>
+      <w:bookmarkEnd w:id="24"/>
+      <w:r>
+        <w:t xml:space="preserve">makes the tooltip element to be appended to the </w:t>
+      </w:r>
+      <w:r>
+        <w:rPr>
+          <w:rFonts w:ascii="Lucida Console" w:hAnsi="Lucida Console"/>
+          <w:sz w:val="18"/>
+          <w:szCs w:val="18"/>
+          <w:highlight w:val="yellow"/>
+        </w:rPr>
+        <w:t>body</w:t>
+      </w:r>
+      <w:r>
+        <w:t xml:space="preserve"> instead of the parent elem</w:t>
+      </w:r>
+      <w:r>
+        <w:t>e</w:t>
+      </w:r>
+      <w:r>
+        <w:t>nt</w:t>
+      </w:r>
+      <w:r>
+        <w:t xml:space="preserve">, but also causes its position to be </w:t>
+      </w:r>
+      <w:r>
+        <w:rPr>
+          <w:rFonts w:ascii="Lucida Console" w:hAnsi="Lucida Console"/>
+          <w:sz w:val="18"/>
+          <w:szCs w:val="18"/>
+          <w:highlight w:val="yellow"/>
+        </w:rPr>
+        <w:t>fixed</w:t>
+      </w:r>
+      <w:r>
+        <w:t>. This means that it doesn’t scroll with the body. Also, the tooltip suffers of positioning issues in cases like this, where the tooltip is positioned in the middle of a wrapped link, actually not pointing to the link itself:</w:t>
+      </w:r>
+    </w:p>
+    <w:p>
+      <w:r>
+        <w:rPr>
+          <w:noProof/>
+        </w:rPr>
+        <w:drawing>
+          <wp:inline distT="0" distB="0" distL="0" distR="0" wp14:anchorId="4F85734D" wp14:editId="4DA52950">
+            <wp:extent cx="2790825" cy="1171575"/>
+            <wp:effectExtent l="0" t="0" r="9525" b="9525"/>
+            <wp:docPr id="2" name="Picture 2"/>
+            <wp:cNvGraphicFramePr>
+              <a:graphicFrameLocks xmlns:a="http://schemas.openxmlformats.org/drawingml/2006/main" noChangeAspect="1"/>
+            </wp:cNvGraphicFramePr>
+            <a:graphic xmlns:a="http://schemas.openxmlformats.org/drawingml/2006/main">
+              <a:graphicData uri="http://schemas.openxmlformats.org/drawingml/2006/picture">
+                <pic:pic xmlns:pic="http://schemas.openxmlformats.org/drawingml/2006/picture">
+                  <pic:nvPicPr>
+                    <pic:cNvPr id="1" name=""/>
+                    <pic:cNvPicPr/>
+                  </pic:nvPicPr>
+                  <pic:blipFill>
+                    <a:blip r:embed="rId21"/>
+                    <a:stretch>
+                      <a:fillRect/>
+                    </a:stretch>
+                  </pic:blipFill>
+                  <pic:spPr>
+                    <a:xfrm>
+                      <a:off x="0" y="0"/>
+                      <a:ext cx="2790825" cy="1171575"/>
+                    </a:xfrm>
+                    <a:prstGeom prst="rect">
+                      <a:avLst/>
+                    </a:prstGeom>
+                  </pic:spPr>
+                </pic:pic>
+              </a:graphicData>
+            </a:graphic>
+          </wp:inline>
+        </w:drawing>
+      </w:r>
+    </w:p>
+    <w:p>
+      <w:r>
+        <w:t>I</w:t>
+      </w:r>
+      <w:r>
+        <w:t xml:space="preserve"> also tried another library (Angular Tooltips, </w:t>
+      </w:r>
+      <w:hyperlink r:id="rId22" w:history="1">
+        <w:r>
+          <w:rPr>
+            <w:rStyle w:val="Hyperlink"/>
+          </w:rPr>
+          <w:t>http://720kb.github.io/angular-tooltips/</w:t>
+        </w:r>
+      </w:hyperlink>
+      <w:r>
+        <w:t>) but that too showed the same issues of being cut when near the edge of scrollable elements. Also, it changes the DOM around the element</w:t>
+      </w:r>
+      <w:r>
+        <w:t xml:space="preserve"> (making it </w:t>
+      </w:r>
+      <w:proofErr w:type="spellStart"/>
+      <w:proofErr w:type="gramStart"/>
+      <w:r>
+        <w:rPr>
+          <w:rFonts w:ascii="Lucida Console" w:hAnsi="Lucida Console"/>
+          <w:sz w:val="18"/>
+          <w:szCs w:val="18"/>
+          <w:highlight w:val="yellow"/>
+        </w:rPr>
+        <w:t>display:block</w:t>
+      </w:r>
+      <w:proofErr w:type="spellEnd"/>
+      <w:proofErr w:type="gramEnd"/>
+      <w:r>
+        <w:t xml:space="preserve">) and has some compatibility issues when used with UI Bootstrap (reference: </w:t>
+      </w:r>
+      <w:hyperlink r:id="rId23" w:history="1">
+        <w:r>
+          <w:rPr>
+            <w:rStyle w:val="Hyperlink"/>
+          </w:rPr>
+          <w:t>https://github.com/720kb/angular-tooltips/issues/129</w:t>
+        </w:r>
+      </w:hyperlink>
+      <w:r>
+        <w:t xml:space="preserve"> ).</w:t>
+      </w:r>
+    </w:p>
+    <w:p>
+      <w:r>
+        <w:t>Finally, I implemented a custom tooltip directive (some refinement may still be required), which:</w:t>
+      </w:r>
+    </w:p>
+    <w:p>
+      <w:pPr>
+        <w:pStyle w:val="ListParagraph"/>
+        <w:numPr>
+          <w:ilvl w:val="0"/>
+          <w:numId w:val="1"/>
+        </w:numPr>
+      </w:pPr>
+      <w:r>
+        <w:t>follows the mouse (or touch), and therefore doesn’t suffer of the position issue of the UI Bootstrap component</w:t>
+      </w:r>
+    </w:p>
+    <w:p>
+      <w:pPr>
+        <w:pStyle w:val="ListParagraph"/>
+        <w:numPr>
+          <w:ilvl w:val="0"/>
+          <w:numId w:val="1"/>
+        </w:numPr>
+      </w:pPr>
+      <w:r>
+        <w:t xml:space="preserve">has </w:t>
+      </w:r>
+      <w:proofErr w:type="spellStart"/>
+      <w:proofErr w:type="gramStart"/>
+      <w:r>
+        <w:t>position:fixed</w:t>
+      </w:r>
+      <w:proofErr w:type="spellEnd"/>
+      <w:proofErr w:type="gramEnd"/>
+      <w:r>
+        <w:t xml:space="preserve"> by default, and therefore doesn’t get cut by scrollable containers</w:t>
+      </w:r>
+    </w:p>
+    <w:p>
+      <w:pPr>
+        <w:pStyle w:val="ListParagraph"/>
+      </w:pPr>
+      <w:r>
+        <w:t>automatically adjust its orientation depending on which portion of the screen the element is currently displayed. Examples:</w:t>
+      </w:r>
+      <w:r>
+        <w:br/>
+      </w:r>
+      <w:r>
+        <w:rPr>
+          <w:noProof/>
+        </w:rPr>
+        <w:drawing>
+          <wp:inline distT="0" distB="0" distL="0" distR="0" wp14:anchorId="3939DCB4" wp14:editId="7BD4C36C">
+            <wp:extent cx="2771775" cy="1285875"/>
+            <wp:effectExtent l="0" t="0" r="9525" b="9525"/>
+            <wp:docPr id="3" name="Picture 3"/>
+            <wp:cNvGraphicFramePr>
+              <a:graphicFrameLocks xmlns:a="http://schemas.openxmlformats.org/drawingml/2006/main" noChangeAspect="1"/>
+            </wp:cNvGraphicFramePr>
+            <a:graphic xmlns:a="http://schemas.openxmlformats.org/drawingml/2006/main">
+              <a:graphicData uri="http://schemas.openxmlformats.org/drawingml/2006/picture">
+                <pic:pic xmlns:pic="http://schemas.openxmlformats.org/drawingml/2006/picture">
+                  <pic:nvPicPr>
+                    <pic:cNvPr id="1" name=""/>
+                    <pic:cNvPicPr/>
+                  </pic:nvPicPr>
+                  <pic:blipFill>
+                    <a:blip r:embed="rId24"/>
+                    <a:stretch>
+                      <a:fillRect/>
+                    </a:stretch>
+                  </pic:blipFill>
+                  <pic:spPr>
+                    <a:xfrm>
+                      <a:off x="0" y="0"/>
+                      <a:ext cx="2771775" cy="1285875"/>
+                    </a:xfrm>
+                    <a:prstGeom prst="rect">
+                      <a:avLst/>
+                    </a:prstGeom>
+                  </pic:spPr>
+                </pic:pic>
+              </a:graphicData>
+            </a:graphic>
+          </wp:inline>
+        </w:drawing>
+      </w:r>
+      <w:r>
+        <w:br/>
+      </w:r>
+      <w:r>
+        <w:rPr>
+          <w:i/>
+        </w:rPr>
+        <w:t>when in the top right quadrant</w:t>
+      </w:r>
+      <w:r>
+        <w:br/>
+      </w:r>
+      <w:r>
+        <w:rPr>
+          <w:noProof/>
+        </w:rPr>
+        <w:drawing>
+          <wp:inline distT="0" distB="0" distL="0" distR="0" wp14:anchorId="2C14FFF6" wp14:editId="3CAC5DBA">
+            <wp:extent cx="2581275" cy="866775"/>
+            <wp:effectExtent l="0" t="0" r="9525" b="9525"/>
+            <wp:docPr id="4" name="Picture 4"/>
+            <wp:cNvGraphicFramePr>
+              <a:graphicFrameLocks xmlns:a="http://schemas.openxmlformats.org/drawingml/2006/main" noChangeAspect="1"/>
+            </wp:cNvGraphicFramePr>
+            <a:graphic xmlns:a="http://schemas.openxmlformats.org/drawingml/2006/main">
+              <a:graphicData uri="http://schemas.openxmlformats.org/drawingml/2006/picture">
+                <pic:pic xmlns:pic="http://schemas.openxmlformats.org/drawingml/2006/picture">
+                  <pic:nvPicPr>
+                    <pic:cNvPr id="1" name=""/>
+                    <pic:cNvPicPr/>
+                  </pic:nvPicPr>
+                  <pic:blipFill>
+                    <a:blip r:embed="rId25"/>
+                    <a:stretch>
+                      <a:fillRect/>
+                    </a:stretch>
+                  </pic:blipFill>
+                  <pic:spPr>
+                    <a:xfrm>
+                      <a:off x="0" y="0"/>
+                      <a:ext cx="2581275" cy="866775"/>
+                    </a:xfrm>
+                    <a:prstGeom prst="rect">
+                      <a:avLst/>
+                    </a:prstGeom>
+                  </pic:spPr>
+                </pic:pic>
+              </a:graphicData>
+            </a:graphic>
+          </wp:inline>
+        </w:drawing>
+      </w:r>
+      <w:r>
+        <w:br/>
+      </w:r>
+      <w:r>
+        <w:rPr>
+          <w:i/>
+        </w:rPr>
+        <w:t xml:space="preserve">when in the bottom right quadrant </w:t>
+      </w:r>
+    </w:p>
+    <w:p>
+      <w:pPr>
+        <w:pStyle w:val="Heading2"/>
+      </w:pPr>
+      <w:r>
+        <w:lastRenderedPageBreak/>
+        <w:t>Second level menu in dropdowns</w:t>
+      </w:r>
+    </w:p>
+    <w:p>
+      <w:r>
+        <w:t xml:space="preserve">Bootstrap 3.x removed support for submenus in dropdown (reference: </w:t>
+      </w:r>
+      <w:hyperlink r:id="rId26" w:history="1">
+        <w:r>
+          <w:rPr>
+            <w:rStyle w:val="Hyperlink"/>
+          </w:rPr>
+          <w:t>https://github.com/twbs/bootstrap/pull/6342</w:t>
+        </w:r>
+      </w:hyperlink>
+      <w:r>
+        <w:t xml:space="preserve">). Various other libraries have been tested to add that back (i.e. </w:t>
+      </w:r>
+      <w:hyperlink r:id="rId27" w:history="1">
+        <w:r>
+          <w:rPr>
+            <w:rStyle w:val="Hyperlink"/>
+          </w:rPr>
+          <w:t>https://github.com/ryanlangton/ng-bootstrap-submenu</w:t>
+        </w:r>
+      </w:hyperlink>
+      <w:r>
+        <w:t xml:space="preserve"> ) but either they didn’t have enough user base/stars on GitHub, or they required to change the way the standard UI Bootstrap dropdown component had to be created.</w:t>
+      </w:r>
+    </w:p>
+    <w:p>
+      <w:r>
+        <w:t xml:space="preserve">I tried a pure CSS approach, based on </w:t>
+      </w:r>
+      <w:hyperlink r:id="rId28" w:history="1">
+        <w:r>
+          <w:rPr>
+            <w:rStyle w:val="Hyperlink"/>
+          </w:rPr>
+          <w:t>http://bootsnipp.com/snippets/featured/multi-level-dropdown-menu-bs3</w:t>
+        </w:r>
+      </w:hyperlink>
+      <w:r>
+        <w:t xml:space="preserve"> </w:t>
+      </w:r>
+    </w:p>
+    <w:p>
+      <w:r>
+        <w:t>This doesn’t require any new library nor changing the way the dropdown is created.</w:t>
+      </w:r>
+      <w:r>
+        <w:t xml:space="preserve"> The only change I introduced is to add </w:t>
+      </w:r>
+      <w:r>
+        <w:rPr>
+          <w:rFonts w:ascii="Lucida Console" w:hAnsi="Lucida Console"/>
+          <w:sz w:val="18"/>
+          <w:szCs w:val="18"/>
+          <w:highlight w:val="yellow"/>
+        </w:rPr>
+        <w:t>ng-click="$</w:t>
+      </w:r>
+      <w:proofErr w:type="spellStart"/>
+      <w:proofErr w:type="gramStart"/>
+      <w:r>
+        <w:rPr>
+          <w:rFonts w:ascii="Lucida Console" w:hAnsi="Lucida Console"/>
+          <w:sz w:val="18"/>
+          <w:szCs w:val="18"/>
+          <w:highlight w:val="yellow"/>
+        </w:rPr>
+        <w:t>ctrl.showSubLevel</w:t>
+      </w:r>
+      <w:proofErr w:type="spellEnd"/>
+      <w:proofErr w:type="gramEnd"/>
+      <w:r>
+        <w:rPr>
+          <w:rFonts w:ascii="Lucida Console" w:hAnsi="Lucida Console"/>
+          <w:sz w:val="18"/>
+          <w:szCs w:val="18"/>
+          <w:highlight w:val="yellow"/>
+        </w:rPr>
+        <w:t>($event)"</w:t>
+      </w:r>
+      <w:r>
+        <w:t xml:space="preserve"> to the element opening the 2</w:t>
+      </w:r>
+      <w:r>
+        <w:rPr>
+          <w:vertAlign w:val="superscript"/>
+        </w:rPr>
+        <w:t>nd</w:t>
+      </w:r>
+      <w:r>
+        <w:t xml:space="preserve"> level menu, so that it would work with touch devices as well.</w:t>
+      </w:r>
+    </w:p>
+    <w:p>
+      <w:pPr>
+        <w:shd w:val="clear" w:color="auto" w:fill="2B2B2B"/>
+        <w:tabs>
+          <w:tab w:val="left" w:pos="916"/>
+          <w:tab w:val="left" w:pos="1832"/>
+          <w:tab w:val="left" w:pos="2748"/>
+          <w:tab w:val="left" w:pos="3664"/>
+          <w:tab w:val="left" w:pos="4580"/>
+          <w:tab w:val="left" w:pos="5496"/>
+          <w:tab w:val="left" w:pos="6412"/>
+          <w:tab w:val="left" w:pos="7328"/>
+          <w:tab w:val="left" w:pos="8244"/>
+          <w:tab w:val="left" w:pos="9160"/>
+          <w:tab w:val="left" w:pos="10076"/>
+          <w:tab w:val="left" w:pos="10992"/>
+          <w:tab w:val="left" w:pos="11908"/>
+          <w:tab w:val="left" w:pos="12824"/>
+          <w:tab w:val="left" w:pos="13740"/>
+          <w:tab w:val="left" w:pos="14656"/>
+        </w:tabs>
+        <w:spacing w:after="0" w:line="240" w:lineRule="auto"/>
+        <w:rPr>
+          <w:rFonts w:ascii="Courier New" w:eastAsia="Times New Roman" w:hAnsi="Courier New" w:cs="Courier New"/>
+          <w:color w:val="A9B7C6"/>
+          <w:sz w:val="18"/>
+          <w:szCs w:val="18"/>
+        </w:rPr>
+      </w:pPr>
+      <w:r>
+        <w:rPr>
+          <w:rFonts w:ascii="Courier New" w:eastAsia="Times New Roman" w:hAnsi="Courier New" w:cs="Courier New"/>
+          <w:color w:val="A9B7C6"/>
+          <w:sz w:val="18"/>
+          <w:szCs w:val="18"/>
+        </w:rPr>
+        <w:br/>
+      </w:r>
+      <w:proofErr w:type="spellStart"/>
+      <w:proofErr w:type="gramStart"/>
+      <w:r>
+        <w:rPr>
+          <w:rFonts w:ascii="Courier New" w:eastAsia="Times New Roman" w:hAnsi="Courier New" w:cs="Courier New"/>
+          <w:color w:val="FFC66D"/>
+          <w:sz w:val="18"/>
+          <w:szCs w:val="18"/>
+        </w:rPr>
+        <w:t>showSubLevel</w:t>
+      </w:r>
+      <w:proofErr w:type="spellEnd"/>
+      <w:r>
+        <w:rPr>
+          <w:rFonts w:ascii="Courier New" w:eastAsia="Times New Roman" w:hAnsi="Courier New" w:cs="Courier New"/>
+          <w:color w:val="A9B7C6"/>
+          <w:sz w:val="18"/>
+          <w:szCs w:val="18"/>
+        </w:rPr>
+        <w:t>(</w:t>
+      </w:r>
+      <w:proofErr w:type="spellStart"/>
+      <w:proofErr w:type="gramEnd"/>
+      <w:r>
+        <w:rPr>
+          <w:rFonts w:ascii="Courier New" w:eastAsia="Times New Roman" w:hAnsi="Courier New" w:cs="Courier New"/>
+          <w:color w:val="A9B7C6"/>
+          <w:sz w:val="18"/>
+          <w:szCs w:val="18"/>
+        </w:rPr>
+        <w:t>evt</w:t>
+      </w:r>
+      <w:proofErr w:type="spellEnd"/>
+      <w:r>
+        <w:rPr>
+          <w:rFonts w:ascii="Courier New" w:eastAsia="Times New Roman" w:hAnsi="Courier New" w:cs="Courier New"/>
+          <w:color w:val="A9B7C6"/>
+          <w:sz w:val="18"/>
+          <w:szCs w:val="18"/>
+        </w:rPr>
+        <w:t xml:space="preserve">: </w:t>
+      </w:r>
+      <w:r>
+        <w:rPr>
+          <w:rFonts w:ascii="Courier New" w:eastAsia="Times New Roman" w:hAnsi="Courier New" w:cs="Courier New"/>
+          <w:b/>
+          <w:bCs/>
+          <w:color w:val="CC7832"/>
+          <w:sz w:val="18"/>
+          <w:szCs w:val="18"/>
+        </w:rPr>
+        <w:t>any</w:t>
+      </w:r>
+      <w:r>
+        <w:rPr>
+          <w:rFonts w:ascii="Courier New" w:eastAsia="Times New Roman" w:hAnsi="Courier New" w:cs="Courier New"/>
+          <w:color w:val="A9B7C6"/>
+          <w:sz w:val="18"/>
+          <w:szCs w:val="18"/>
+        </w:rPr>
+        <w:t xml:space="preserve">): </w:t>
+      </w:r>
+      <w:r>
+        <w:rPr>
+          <w:rFonts w:ascii="Courier New" w:eastAsia="Times New Roman" w:hAnsi="Courier New" w:cs="Courier New"/>
+          <w:b/>
+          <w:bCs/>
+          <w:color w:val="CC7832"/>
+          <w:sz w:val="18"/>
+          <w:szCs w:val="18"/>
+        </w:rPr>
+        <w:t xml:space="preserve">void </w:t>
+      </w:r>
+      <w:r>
+        <w:rPr>
+          <w:rFonts w:ascii="Courier New" w:eastAsia="Times New Roman" w:hAnsi="Courier New" w:cs="Courier New"/>
+          <w:color w:val="A9B7C6"/>
+          <w:sz w:val="18"/>
+          <w:szCs w:val="18"/>
+        </w:rPr>
+        <w:t>{</w:t>
+      </w:r>
+      <w:r>
+        <w:rPr>
+          <w:rFonts w:ascii="Courier New" w:eastAsia="Times New Roman" w:hAnsi="Courier New" w:cs="Courier New"/>
+          <w:color w:val="A9B7C6"/>
+          <w:sz w:val="18"/>
+          <w:szCs w:val="18"/>
+        </w:rPr>
+        <w:br/>
+        <w:t xml:space="preserve">    </w:t>
+      </w:r>
+      <w:r>
+        <w:rPr>
+          <w:rFonts w:ascii="Courier New" w:eastAsia="Times New Roman" w:hAnsi="Courier New" w:cs="Courier New"/>
+          <w:color w:val="808080"/>
+          <w:sz w:val="18"/>
+          <w:szCs w:val="18"/>
+        </w:rPr>
+        <w:t>// this is needed to allow tablets to show submenu (as touch devices don't understand hover)</w:t>
+      </w:r>
+      <w:r>
+        <w:rPr>
+          <w:rFonts w:ascii="Courier New" w:eastAsia="Times New Roman" w:hAnsi="Courier New" w:cs="Courier New"/>
+          <w:color w:val="808080"/>
+          <w:sz w:val="18"/>
+          <w:szCs w:val="18"/>
+        </w:rPr>
+        <w:br/>
+        <w:t xml:space="preserve">    </w:t>
+      </w:r>
+      <w:r>
+        <w:rPr>
+          <w:rFonts w:ascii="Courier New" w:eastAsia="Times New Roman" w:hAnsi="Courier New" w:cs="Courier New"/>
+          <w:b/>
+          <w:bCs/>
+          <w:color w:val="CC7832"/>
+          <w:sz w:val="18"/>
+          <w:szCs w:val="18"/>
+        </w:rPr>
+        <w:t xml:space="preserve">if </w:t>
+      </w:r>
+      <w:r>
+        <w:rPr>
+          <w:rFonts w:ascii="Courier New" w:eastAsia="Times New Roman" w:hAnsi="Courier New" w:cs="Courier New"/>
+          <w:color w:val="A9B7C6"/>
+          <w:sz w:val="18"/>
+          <w:szCs w:val="18"/>
+        </w:rPr>
+        <w:t>(!</w:t>
+      </w:r>
+      <w:proofErr w:type="spellStart"/>
+      <w:r>
+        <w:rPr>
+          <w:rFonts w:ascii="Courier New" w:eastAsia="Times New Roman" w:hAnsi="Courier New" w:cs="Courier New"/>
+          <w:color w:val="A9B7C6"/>
+          <w:sz w:val="18"/>
+          <w:szCs w:val="18"/>
+        </w:rPr>
+        <w:t>evt</w:t>
+      </w:r>
+      <w:proofErr w:type="spellEnd"/>
+      <w:r>
+        <w:rPr>
+          <w:rFonts w:ascii="Courier New" w:eastAsia="Times New Roman" w:hAnsi="Courier New" w:cs="Courier New"/>
+          <w:color w:val="A9B7C6"/>
+          <w:sz w:val="18"/>
+          <w:szCs w:val="18"/>
+        </w:rPr>
+        <w:t>) {</w:t>
+      </w:r>
+      <w:r>
+        <w:rPr>
+          <w:rFonts w:ascii="Courier New" w:eastAsia="Times New Roman" w:hAnsi="Courier New" w:cs="Courier New"/>
+          <w:color w:val="A9B7C6"/>
+          <w:sz w:val="18"/>
+          <w:szCs w:val="18"/>
+        </w:rPr>
+        <w:br/>
+        <w:t xml:space="preserve">        </w:t>
+      </w:r>
+      <w:r>
+        <w:rPr>
+          <w:rFonts w:ascii="Courier New" w:eastAsia="Times New Roman" w:hAnsi="Courier New" w:cs="Courier New"/>
+          <w:b/>
+          <w:bCs/>
+          <w:color w:val="CC7832"/>
+          <w:sz w:val="18"/>
+          <w:szCs w:val="18"/>
+        </w:rPr>
+        <w:t>return</w:t>
+      </w:r>
+      <w:r>
+        <w:rPr>
+          <w:rFonts w:ascii="Courier New" w:eastAsia="Times New Roman" w:hAnsi="Courier New" w:cs="Courier New"/>
+          <w:color w:val="CC7832"/>
+          <w:sz w:val="18"/>
+          <w:szCs w:val="18"/>
+        </w:rPr>
+        <w:t>;</w:t>
+      </w:r>
+      <w:r>
+        <w:rPr>
+          <w:rFonts w:ascii="Courier New" w:eastAsia="Times New Roman" w:hAnsi="Courier New" w:cs="Courier New"/>
+          <w:color w:val="CC7832"/>
+          <w:sz w:val="18"/>
+          <w:szCs w:val="18"/>
+        </w:rPr>
+        <w:br/>
+        <w:t xml:space="preserve">    </w:t>
+      </w:r>
+      <w:r>
+        <w:rPr>
+          <w:rFonts w:ascii="Courier New" w:eastAsia="Times New Roman" w:hAnsi="Courier New" w:cs="Courier New"/>
+          <w:color w:val="A9B7C6"/>
+          <w:sz w:val="18"/>
+          <w:szCs w:val="18"/>
+        </w:rPr>
+        <w:t>}</w:t>
+      </w:r>
+      <w:r>
+        <w:rPr>
+          <w:rFonts w:ascii="Courier New" w:eastAsia="Times New Roman" w:hAnsi="Courier New" w:cs="Courier New"/>
+          <w:color w:val="A9B7C6"/>
+          <w:sz w:val="18"/>
+          <w:szCs w:val="18"/>
+        </w:rPr>
+        <w:br/>
+        <w:t xml:space="preserve">    </w:t>
+      </w:r>
+      <w:proofErr w:type="spellStart"/>
+      <w:r>
+        <w:rPr>
+          <w:rFonts w:ascii="Courier New" w:eastAsia="Times New Roman" w:hAnsi="Courier New" w:cs="Courier New"/>
+          <w:color w:val="A9B7C6"/>
+          <w:sz w:val="18"/>
+          <w:szCs w:val="18"/>
+        </w:rPr>
+        <w:t>evt.</w:t>
+      </w:r>
+      <w:r>
+        <w:rPr>
+          <w:rFonts w:ascii="Courier New" w:eastAsia="Times New Roman" w:hAnsi="Courier New" w:cs="Courier New"/>
+          <w:color w:val="FFC66D"/>
+          <w:sz w:val="18"/>
+          <w:szCs w:val="18"/>
+        </w:rPr>
+        <w:t>preventDefault</w:t>
+      </w:r>
+      <w:proofErr w:type="spellEnd"/>
+      <w:r>
+        <w:rPr>
+          <w:rFonts w:ascii="Courier New" w:eastAsia="Times New Roman" w:hAnsi="Courier New" w:cs="Courier New"/>
+          <w:color w:val="A9B7C6"/>
+          <w:sz w:val="18"/>
+          <w:szCs w:val="18"/>
+        </w:rPr>
+        <w:t>()</w:t>
+      </w:r>
+      <w:r>
+        <w:rPr>
+          <w:rFonts w:ascii="Courier New" w:eastAsia="Times New Roman" w:hAnsi="Courier New" w:cs="Courier New"/>
+          <w:color w:val="CC7832"/>
+          <w:sz w:val="18"/>
+          <w:szCs w:val="18"/>
+        </w:rPr>
+        <w:t>;</w:t>
+      </w:r>
+      <w:r>
+        <w:rPr>
+          <w:rFonts w:ascii="Courier New" w:eastAsia="Times New Roman" w:hAnsi="Courier New" w:cs="Courier New"/>
+          <w:color w:val="CC7832"/>
+          <w:sz w:val="18"/>
+          <w:szCs w:val="18"/>
+        </w:rPr>
+        <w:br/>
+        <w:t xml:space="preserve">    </w:t>
+      </w:r>
+      <w:proofErr w:type="spellStart"/>
+      <w:r>
+        <w:rPr>
+          <w:rFonts w:ascii="Courier New" w:eastAsia="Times New Roman" w:hAnsi="Courier New" w:cs="Courier New"/>
+          <w:color w:val="A9B7C6"/>
+          <w:sz w:val="18"/>
+          <w:szCs w:val="18"/>
+        </w:rPr>
+        <w:t>evt.</w:t>
+      </w:r>
+      <w:r>
+        <w:rPr>
+          <w:rFonts w:ascii="Courier New" w:eastAsia="Times New Roman" w:hAnsi="Courier New" w:cs="Courier New"/>
+          <w:color w:val="FFC66D"/>
+          <w:sz w:val="18"/>
+          <w:szCs w:val="18"/>
+        </w:rPr>
+        <w:t>stopImmediatePropagation</w:t>
+      </w:r>
+      <w:proofErr w:type="spellEnd"/>
+      <w:r>
+        <w:rPr>
+          <w:rFonts w:ascii="Courier New" w:eastAsia="Times New Roman" w:hAnsi="Courier New" w:cs="Courier New"/>
+          <w:color w:val="A9B7C6"/>
+          <w:sz w:val="18"/>
+          <w:szCs w:val="18"/>
+        </w:rPr>
+        <w:t>()</w:t>
+      </w:r>
+      <w:r>
+        <w:rPr>
+          <w:rFonts w:ascii="Courier New" w:eastAsia="Times New Roman" w:hAnsi="Courier New" w:cs="Courier New"/>
+          <w:color w:val="CC7832"/>
+          <w:sz w:val="18"/>
+          <w:szCs w:val="18"/>
+        </w:rPr>
+        <w:t>;</w:t>
+      </w:r>
+      <w:r>
+        <w:rPr>
+          <w:rFonts w:ascii="Courier New" w:eastAsia="Times New Roman" w:hAnsi="Courier New" w:cs="Courier New"/>
+          <w:color w:val="CC7832"/>
+          <w:sz w:val="18"/>
+          <w:szCs w:val="18"/>
+        </w:rPr>
+        <w:br/>
+      </w:r>
+      <w:r>
+        <w:rPr>
+          <w:rFonts w:ascii="Courier New" w:eastAsia="Times New Roman" w:hAnsi="Courier New" w:cs="Courier New"/>
+          <w:color w:val="A9B7C6"/>
+          <w:sz w:val="18"/>
+          <w:szCs w:val="18"/>
+        </w:rPr>
+        <w:t>}</w:t>
+      </w:r>
+    </w:p>
+    <w:p>
+      <w:bookmarkStart w:id="25" w:name="_GoBack"/>
+      <w:bookmarkEnd w:id="25"/>
     </w:p>
     <w:sectPr>
       <w:pgSz w:w="12240" w:h="15840"/>
@@ -2767,6 +3641,7 @@
   <w:style w:type="paragraph" w:default="1" w:styleId="Normal">
     <w:name w:val="Normal"/>
     <w:qFormat/>
+    <w:rsid w:val="00C30FAC"/>
   </w:style>
   <w:style w:type="paragraph" w:styleId="Heading1">
     <w:name w:val="heading 1"/>
@@ -2884,6 +3759,54 @@
       <w:color w:val="2E74B5" w:themeColor="accent1" w:themeShade="BF"/>
       <w:sz w:val="26"/>
       <w:szCs w:val="26"/>
+    </w:rPr>
+  </w:style>
+  <w:style w:type="paragraph" w:styleId="HTMLPreformatted">
+    <w:name w:val="HTML Preformatted"/>
+    <w:basedOn w:val="Normal"/>
+    <w:link w:val="HTMLPreformattedChar"/>
+    <w:uiPriority w:val="99"/>
+    <w:semiHidden/>
+    <w:unhideWhenUsed/>
+    <w:rsid w:val="00CA20D0"/>
+    <w:pPr>
+      <w:tabs>
+        <w:tab w:val="left" w:pos="916"/>
+        <w:tab w:val="left" w:pos="1832"/>
+        <w:tab w:val="left" w:pos="2748"/>
+        <w:tab w:val="left" w:pos="3664"/>
+        <w:tab w:val="left" w:pos="4580"/>
+        <w:tab w:val="left" w:pos="5496"/>
+        <w:tab w:val="left" w:pos="6412"/>
+        <w:tab w:val="left" w:pos="7328"/>
+        <w:tab w:val="left" w:pos="8244"/>
+        <w:tab w:val="left" w:pos="9160"/>
+        <w:tab w:val="left" w:pos="10076"/>
+        <w:tab w:val="left" w:pos="10992"/>
+        <w:tab w:val="left" w:pos="11908"/>
+        <w:tab w:val="left" w:pos="12824"/>
+        <w:tab w:val="left" w:pos="13740"/>
+        <w:tab w:val="left" w:pos="14656"/>
+      </w:tabs>
+      <w:spacing w:after="0" w:line="240" w:lineRule="auto"/>
+    </w:pPr>
+    <w:rPr>
+      <w:rFonts w:ascii="Courier New" w:eastAsia="Times New Roman" w:hAnsi="Courier New" w:cs="Courier New"/>
+      <w:sz w:val="20"/>
+      <w:szCs w:val="20"/>
+    </w:rPr>
+  </w:style>
+  <w:style w:type="character" w:customStyle="1" w:styleId="HTMLPreformattedChar">
+    <w:name w:val="HTML Preformatted Char"/>
+    <w:basedOn w:val="DefaultParagraphFont"/>
+    <w:link w:val="HTMLPreformatted"/>
+    <w:uiPriority w:val="99"/>
+    <w:semiHidden/>
+    <w:rsid w:val="00CA20D0"/>
+    <w:rPr>
+      <w:rFonts w:ascii="Courier New" w:eastAsia="Times New Roman" w:hAnsi="Courier New" w:cs="Courier New"/>
+      <w:sz w:val="20"/>
+      <w:szCs w:val="20"/>
     </w:rPr>
   </w:style>
 </w:styles>
@@ -3155,7 +4078,7 @@
 </file>
 
 <file path=customXml/itemProps1.xml><?xml version="1.0" encoding="utf-8"?>
-<ds:datastoreItem xmlns:ds="http://schemas.openxmlformats.org/officeDocument/2006/customXml" ds:itemID="{72529ABA-09C9-4319-9E5E-FBEB8E6C42D6}">
+<ds:datastoreItem xmlns:ds="http://schemas.openxmlformats.org/officeDocument/2006/customXml" ds:itemID="{A04D7E9D-4269-4109-97C8-D74BB2F299CB}">
   <ds:schemaRefs>
     <ds:schemaRef ds:uri="http://schemas.openxmlformats.org/officeDocument/2006/bibliography"/>
   </ds:schemaRefs>

</xml_diff>